<commit_message>
Updated notes and lab instructions
</commit_message>
<xml_diff>
--- a/Labs/Lab03/Lab3A_Instructions_TipCalculator_CS235IM.docx
+++ b/Labs/Lab03/Lab3A_Instructions_TipCalculator_CS235IM.docx
@@ -74,9 +74,11 @@
           <w:szCs w:val="19"/>
         </w:rPr>
       </w:pPr>
+      <w:proofErr w:type="spellStart"/>
       <w:r>
         <w:t>ImageView</w:t>
       </w:r>
+      <w:proofErr w:type="spellEnd"/>
     </w:p>
     <w:p>
       <w:pPr>
@@ -114,9 +116,11 @@
           <w:szCs w:val="19"/>
         </w:rPr>
       </w:pPr>
+      <w:proofErr w:type="spellStart"/>
       <w:r>
         <w:t>AlertController</w:t>
       </w:r>
+      <w:proofErr w:type="spellEnd"/>
     </w:p>
     <w:p>
       <w:pPr>
@@ -258,7 +262,23 @@
           <w:rFonts w:eastAsia="Times New Roman" w:cs="Arial"/>
           <w:color w:val="000000"/>
         </w:rPr>
-        <w:t>A TextField for entering the total amount of the meal</w:t>
+        <w:t xml:space="preserve">A </w:t>
+      </w:r>
+      <w:proofErr w:type="spellStart"/>
+      <w:r>
+        <w:rPr>
+          <w:rFonts w:eastAsia="Times New Roman" w:cs="Arial"/>
+          <w:color w:val="000000"/>
+        </w:rPr>
+        <w:t>TextField</w:t>
+      </w:r>
+      <w:proofErr w:type="spellEnd"/>
+      <w:r>
+        <w:rPr>
+          <w:rFonts w:eastAsia="Times New Roman" w:cs="Arial"/>
+          <w:color w:val="000000"/>
+        </w:rPr>
+        <w:t xml:space="preserve"> for entering the total amount of the meal</w:t>
       </w:r>
     </w:p>
     <w:p>
@@ -345,7 +365,23 @@
           <w:rFonts w:eastAsia="Times New Roman" w:cs="Arial"/>
           <w:color w:val="000000"/>
         </w:rPr>
-        <w:t>A TextField for entering the tax percentage</w:t>
+        <w:t xml:space="preserve">A </w:t>
+      </w:r>
+      <w:proofErr w:type="spellStart"/>
+      <w:r>
+        <w:rPr>
+          <w:rFonts w:eastAsia="Times New Roman" w:cs="Arial"/>
+          <w:color w:val="000000"/>
+        </w:rPr>
+        <w:t>TextField</w:t>
+      </w:r>
+      <w:proofErr w:type="spellEnd"/>
+      <w:r>
+        <w:rPr>
+          <w:rFonts w:eastAsia="Times New Roman" w:cs="Arial"/>
+          <w:color w:val="000000"/>
+        </w:rPr>
+        <w:t xml:space="preserve"> for entering the tax percentage</w:t>
       </w:r>
     </w:p>
     <w:p>
@@ -711,6 +747,7 @@
         </w:rPr>
         <w:t xml:space="preserve"> and </w:t>
       </w:r>
+      <w:proofErr w:type="spellStart"/>
       <w:r>
         <w:rPr>
           <w:rFonts w:eastAsia="Times New Roman" w:cs="Arial"/>
@@ -719,6 +756,7 @@
         </w:rPr>
         <w:t>obj</w:t>
       </w:r>
+      <w:proofErr w:type="spellEnd"/>
       <w:r>
         <w:rPr>
           <w:rFonts w:eastAsia="Times New Roman" w:cs="Arial"/>
@@ -746,30 +784,19 @@
           <w:rFonts w:eastAsia="Times New Roman" w:cs="Arial"/>
           <w:color w:val="000000"/>
         </w:rPr>
-        <w:t>Put the screen shots in a document, label each screen shot, and upload the document.</w:t>
-      </w:r>
-    </w:p>
-    <w:p>
-      <w:pPr>
-        <w:pStyle w:val="ListParagraph"/>
-        <w:numPr>
-          <w:ilvl w:val="0"/>
-          <w:numId w:val="12"/>
-        </w:numPr>
+        <w:t>Post both files in the Beta + Code Review forum</w:t>
+      </w:r>
+    </w:p>
+    <w:p>
+      <w:pPr>
         <w:shd w:val="clear" w:color="auto" w:fill="FFFFFF"/>
         <w:spacing w:after="240" w:line="218" w:lineRule="atLeast"/>
         <w:rPr>
           <w:rFonts w:eastAsia="Times New Roman" w:cs="Arial"/>
           <w:color w:val="000000"/>
-        </w:rPr>
-      </w:pPr>
-      <w:r>
-        <w:rPr>
-          <w:rFonts w:eastAsia="Times New Roman" w:cs="Arial"/>
-          <w:color w:val="000000"/>
-        </w:rPr>
-        <w:t>Post both files in the Beta + Code Review forum</w:t>
-      </w:r>
+          <w:u w:val="single"/>
+        </w:rPr>
+      </w:pPr>
     </w:p>
     <w:p>
       <w:pPr>
@@ -781,6 +808,8 @@
           <w:u w:val="single"/>
         </w:rPr>
       </w:pPr>
+      <w:bookmarkStart w:id="0" w:name="_GoBack"/>
+      <w:bookmarkEnd w:id="0"/>
     </w:p>
     <w:p>
       <w:pPr>
@@ -857,6 +886,7 @@
         </w:rPr>
         <w:t xml:space="preserve">Delete the </w:t>
       </w:r>
+      <w:proofErr w:type="spellStart"/>
       <w:r>
         <w:rPr>
           <w:rFonts w:eastAsia="Times New Roman" w:cs="Arial"/>
@@ -865,6 +895,7 @@
         </w:rPr>
         <w:t>obj</w:t>
       </w:r>
+      <w:proofErr w:type="spellEnd"/>
       <w:r>
         <w:rPr>
           <w:rFonts w:eastAsia="Times New Roman" w:cs="Arial"/>
@@ -907,7 +938,23 @@
           <w:rFonts w:eastAsia="Times New Roman" w:cs="Arial"/>
           <w:color w:val="000000"/>
         </w:rPr>
-        <w:t>If your solution is still too big to upload you can put it in an online git repository using a service like GitHub and put a link to the repository in a document and upload it (don’t use the assignment comments)</w:t>
+        <w:t xml:space="preserve">If your solution is still too big to upload you can put it in an online </w:t>
+      </w:r>
+      <w:proofErr w:type="spellStart"/>
+      <w:r>
+        <w:rPr>
+          <w:rFonts w:eastAsia="Times New Roman" w:cs="Arial"/>
+          <w:color w:val="000000"/>
+        </w:rPr>
+        <w:t>git</w:t>
+      </w:r>
+      <w:proofErr w:type="spellEnd"/>
+      <w:r>
+        <w:rPr>
+          <w:rFonts w:eastAsia="Times New Roman" w:cs="Arial"/>
+          <w:color w:val="000000"/>
+        </w:rPr>
+        <w:t xml:space="preserve"> repository using a service like GitHub and put a link to the repository in a document and upload it (don’t use the assignment comments)</w:t>
       </w:r>
     </w:p>
     <w:p>
@@ -929,7 +976,23 @@
           <w:rFonts w:eastAsia="Times New Roman" w:cs="Arial"/>
           <w:color w:val="000000"/>
         </w:rPr>
-        <w:t>If you are not familiar with Git, you can share your work with me using an online cloud storage service like Dropbox, GDrive, OneDrive, or iCloud. Put the link in a document and submit it in place of the zip file. Please don’t put the link in the assignment comments.</w:t>
+        <w:t xml:space="preserve">If you are not familiar with Git, you can share your work with me using an online cloud storage service like Dropbox, </w:t>
+      </w:r>
+      <w:proofErr w:type="spellStart"/>
+      <w:r>
+        <w:rPr>
+          <w:rFonts w:eastAsia="Times New Roman" w:cs="Arial"/>
+          <w:color w:val="000000"/>
+        </w:rPr>
+        <w:t>GDrive</w:t>
+      </w:r>
+      <w:proofErr w:type="spellEnd"/>
+      <w:r>
+        <w:rPr>
+          <w:rFonts w:eastAsia="Times New Roman" w:cs="Arial"/>
+          <w:color w:val="000000"/>
+        </w:rPr>
+        <w:t>, OneDrive, or iCloud. Put the link in a document and submit it in place of the zip file. Please don’t put the link in the assignment comments.</w:t>
       </w:r>
     </w:p>
     <w:p>
@@ -1103,8 +1166,6 @@
     <w:r>
       <w:t>spring 2018</w:t>
     </w:r>
-    <w:bookmarkStart w:id="0" w:name="_GoBack"/>
-    <w:bookmarkEnd w:id="0"/>
   </w:p>
   <w:p>
     <w:pPr>
@@ -2903,10 +2964,6 @@
     <w:lsdException w:name="Book Title" w:uiPriority="33" w:qFormat="1"/>
     <w:lsdException w:name="Bibliography" w:semiHidden="1" w:uiPriority="37" w:unhideWhenUsed="1"/>
     <w:lsdException w:name="TOC Heading" w:semiHidden="1" w:uiPriority="39" w:unhideWhenUsed="1" w:qFormat="1"/>
-    <w:lsdException w:name="Grid Table Light" w:semiHidden="1" w:unhideWhenUsed="1"/>
-    <w:lsdException w:name="Grid Table 1 Light" w:semiHidden="1" w:unhideWhenUsed="1"/>
-    <w:lsdException w:name="Grid Table 2" w:semiHidden="1" w:unhideWhenUsed="1"/>
-    <w:lsdException w:name="Grid Table 3" w:semiHidden="1" w:unhideWhenUsed="1"/>
     <w:lsdException w:name="Grid Table 4" w:uiPriority="49"/>
     <w:lsdException w:name="Grid Table 5 Dark" w:uiPriority="50"/>
     <w:lsdException w:name="Grid Table 6 Colorful" w:uiPriority="51"/>

</xml_diff>